<commit_message>
actualización documento TP2 6
</commit_message>
<xml_diff>
--- a/TP2. E6 Diseño de Base de Datos.docx
+++ b/TP2. E6 Diseño de Base de Datos.docx
@@ -604,7 +604,7 @@
       </w:pPr>
       <w:sdt>
         <w:sdtPr>
-          <w:id w:val="323549896"/>
+          <w:id w:val="1037697648"/>
           <w:tag w:val="goog_rdk_0"/>
         </w:sdtPr>
         <w:sdtContent>
@@ -802,7 +802,7 @@
       </w:pPr>
       <w:sdt>
         <w:sdtPr>
-          <w:id w:val="51894095"/>
+          <w:id w:val="-1787285934"/>
           <w:tag w:val="goog_rdk_1"/>
         </w:sdtPr>
         <w:sdtContent>
@@ -834,7 +834,7 @@
       </w:pPr>
       <w:sdt>
         <w:sdtPr>
-          <w:id w:val="1775868361"/>
+          <w:id w:val="503989626"/>
           <w:tag w:val="goog_rdk_2"/>
         </w:sdtPr>
         <w:sdtContent>
@@ -937,7 +937,7 @@
       </w:pPr>
       <w:sdt>
         <w:sdtPr>
-          <w:id w:val="799250553"/>
+          <w:id w:val="263617297"/>
           <w:tag w:val="goog_rdk_3"/>
         </w:sdtPr>
         <w:sdtContent>
@@ -969,7 +969,7 @@
       </w:pPr>
       <w:sdt>
         <w:sdtPr>
-          <w:id w:val="-1297656427"/>
+          <w:id w:val="-2089179991"/>
           <w:tag w:val="goog_rdk_4"/>
         </w:sdtPr>
         <w:sdtContent>
@@ -1096,7 +1096,7 @@
       </w:pPr>
       <w:sdt>
         <w:sdtPr>
-          <w:id w:val="-2092437616"/>
+          <w:id w:val="481461022"/>
           <w:tag w:val="goog_rdk_5"/>
         </w:sdtPr>
         <w:sdtContent>
@@ -1128,7 +1128,7 @@
       </w:pPr>
       <w:sdt>
         <w:sdtPr>
-          <w:id w:val="245496478"/>
+          <w:id w:val="-69103543"/>
           <w:tag w:val="goog_rdk_6"/>
         </w:sdtPr>
         <w:sdtContent>
@@ -1260,7 +1260,7 @@
       </w:pPr>
       <w:sdt>
         <w:sdtPr>
-          <w:id w:val="169850884"/>
+          <w:id w:val="449595293"/>
           <w:tag w:val="goog_rdk_7"/>
         </w:sdtPr>
         <w:sdtContent>
@@ -1292,7 +1292,7 @@
       </w:pPr>
       <w:sdt>
         <w:sdtPr>
-          <w:id w:val="395168998"/>
+          <w:id w:val="-1102363550"/>
           <w:tag w:val="goog_rdk_8"/>
         </w:sdtPr>
         <w:sdtContent>
@@ -1586,7 +1586,7 @@
       </w:pPr>
       <w:sdt>
         <w:sdtPr>
-          <w:id w:val="-187840199"/>
+          <w:id w:val="1262823783"/>
           <w:tag w:val="goog_rdk_9"/>
         </w:sdtPr>
         <w:sdtContent>
@@ -1618,7 +1618,7 @@
       </w:pPr>
       <w:sdt>
         <w:sdtPr>
-          <w:id w:val="-1237174125"/>
+          <w:id w:val="802854368"/>
           <w:tag w:val="goog_rdk_10"/>
         </w:sdtPr>
         <w:sdtContent>
@@ -1650,7 +1650,7 @@
       </w:pPr>
       <w:sdt>
         <w:sdtPr>
-          <w:id w:val="-1097173298"/>
+          <w:id w:val="822025350"/>
           <w:tag w:val="goog_rdk_11"/>
         </w:sdtPr>
         <w:sdtContent>
@@ -2111,7 +2111,7 @@
       </w:pPr>
       <w:sdt>
         <w:sdtPr>
-          <w:id w:val="-1420404231"/>
+          <w:id w:val="1607644420"/>
           <w:tag w:val="goog_rdk_12"/>
         </w:sdtPr>
         <w:sdtContent>
@@ -2170,7 +2170,7 @@
       </w:pPr>
       <w:sdt>
         <w:sdtPr>
-          <w:id w:val="-2063147413"/>
+          <w:id w:val="-780065437"/>
           <w:tag w:val="goog_rdk_13"/>
         </w:sdtPr>
         <w:sdtContent>
@@ -2229,7 +2229,7 @@
       </w:pPr>
       <w:sdt>
         <w:sdtPr>
-          <w:id w:val="1928958072"/>
+          <w:id w:val="-21440752"/>
           <w:tag w:val="goog_rdk_14"/>
         </w:sdtPr>
         <w:sdtContent>
@@ -2290,7 +2290,7 @@
       </w:pPr>
       <w:sdt>
         <w:sdtPr>
-          <w:id w:val="-1260302839"/>
+          <w:id w:val="1481124419"/>
           <w:tag w:val="goog_rdk_15"/>
         </w:sdtPr>
         <w:sdtContent>
@@ -2349,7 +2349,7 @@
       </w:pPr>
       <w:sdt>
         <w:sdtPr>
-          <w:id w:val="1038455170"/>
+          <w:id w:val="440662237"/>
           <w:tag w:val="goog_rdk_16"/>
         </w:sdtPr>
         <w:sdtContent>
@@ -2408,7 +2408,7 @@
       </w:pPr>
       <w:sdt>
         <w:sdtPr>
-          <w:id w:val="365387289"/>
+          <w:id w:val="-1387759816"/>
           <w:tag w:val="goog_rdk_17"/>
         </w:sdtPr>
         <w:sdtContent>
@@ -14174,7 +14174,7 @@
       </w:pPr>
       <w:sdt>
         <w:sdtPr>
-          <w:id w:val="1715121877"/>
+          <w:id w:val="1997026124"/>
           <w:tag w:val="goog_rdk_18"/>
         </w:sdtPr>
         <w:sdtContent>
@@ -14207,7 +14207,7 @@
       </w:pPr>
       <w:sdt>
         <w:sdtPr>
-          <w:id w:val="112693379"/>
+          <w:id w:val="-923435482"/>
           <w:tag w:val="goog_rdk_19"/>
         </w:sdtPr>
         <w:sdtContent>
@@ -14240,7 +14240,7 @@
       </w:pPr>
       <w:sdt>
         <w:sdtPr>
-          <w:id w:val="-1762770686"/>
+          <w:id w:val="1556042255"/>
           <w:tag w:val="goog_rdk_20"/>
         </w:sdtPr>
         <w:sdtContent>
@@ -14273,7 +14273,7 @@
       </w:pPr>
       <w:sdt>
         <w:sdtPr>
-          <w:id w:val="1713211540"/>
+          <w:id w:val="1735045194"/>
           <w:tag w:val="goog_rdk_21"/>
         </w:sdtPr>
         <w:sdtContent>
@@ -14306,7 +14306,7 @@
       </w:pPr>
       <w:sdt>
         <w:sdtPr>
-          <w:id w:val="-1971424638"/>
+          <w:id w:val="-1443389148"/>
           <w:tag w:val="goog_rdk_22"/>
         </w:sdtPr>
         <w:sdtContent>
@@ -14339,7 +14339,7 @@
       </w:pPr>
       <w:sdt>
         <w:sdtPr>
-          <w:id w:val="1927360622"/>
+          <w:id w:val="-1163296913"/>
           <w:tag w:val="goog_rdk_23"/>
         </w:sdtPr>
         <w:sdtContent>
@@ -14372,7 +14372,7 @@
       </w:pPr>
       <w:sdt>
         <w:sdtPr>
-          <w:id w:val="18732487"/>
+          <w:id w:val="-754112991"/>
           <w:tag w:val="goog_rdk_24"/>
         </w:sdtPr>
         <w:sdtContent>
@@ -14405,7 +14405,7 @@
       </w:pPr>
       <w:sdt>
         <w:sdtPr>
-          <w:id w:val="-743284984"/>
+          <w:id w:val="-1097999657"/>
           <w:tag w:val="goog_rdk_25"/>
         </w:sdtPr>
         <w:sdtContent>
@@ -14598,21 +14598,6 @@
     </w:p>
     <w:p>
       <w:pPr>
-        <w:keepNext w:val="0"/>
-        <w:keepLines w:val="0"/>
-        <w:pageBreakBefore w:val="0"/>
-        <w:widowControl w:val="1"/>
-        <w:pBdr>
-          <w:top w:space="0" w:sz="0" w:val="nil"/>
-          <w:left w:space="0" w:sz="0" w:val="nil"/>
-          <w:bottom w:space="0" w:sz="0" w:val="nil"/>
-          <w:right w:space="0" w:sz="0" w:val="nil"/>
-          <w:between w:space="0" w:sz="0" w:val="nil"/>
-        </w:pBdr>
-        <w:shd w:fill="auto" w:val="clear"/>
-        <w:spacing w:after="160" w:before="0" w:line="259" w:lineRule="auto"/>
-        <w:ind w:left="0" w:right="0" w:firstLine="0"/>
-        <w:jc w:val="left"/>
         <w:rPr>
           <w:rFonts w:ascii="Times New Roman" w:cs="Times New Roman" w:eastAsia="Times New Roman" w:hAnsi="Times New Roman"/>
         </w:rPr>
@@ -14671,6 +14656,208 @@
       <w:pPr>
         <w:rPr>
           <w:rFonts w:ascii="Times New Roman" w:cs="Times New Roman" w:eastAsia="Times New Roman" w:hAnsi="Times New Roman"/>
+        </w:rPr>
+      </w:pPr>
+      <w:r>
+        <w:rPr>
+          <w:rtl w:val="0"/>
+        </w:rPr>
+      </w:r>
+    </w:p>
+    <w:p>
+      <w:pPr>
+        <w:rPr>
+          <w:rFonts w:ascii="Times New Roman" w:cs="Times New Roman" w:eastAsia="Times New Roman" w:hAnsi="Times New Roman"/>
+        </w:rPr>
+      </w:pPr>
+      <w:r>
+        <w:rPr>
+          <w:rtl w:val="0"/>
+        </w:rPr>
+      </w:r>
+    </w:p>
+    <w:p>
+      <w:pPr>
+        <w:rPr>
+          <w:rFonts w:ascii="Times New Roman" w:cs="Times New Roman" w:eastAsia="Times New Roman" w:hAnsi="Times New Roman"/>
+        </w:rPr>
+      </w:pPr>
+      <w:r>
+        <w:rPr>
+          <w:rtl w:val="0"/>
+        </w:rPr>
+      </w:r>
+    </w:p>
+    <w:p>
+      <w:pPr>
+        <w:pStyle w:val="Heading1"/>
+        <w:rPr/>
+      </w:pPr>
+      <w:bookmarkStart w:colFirst="0" w:colLast="0" w:name="_heading=h.t8bvl1d2eovt" w:id="11"/>
+      <w:bookmarkEnd w:id="11"/>
+      <w:r>
+        <w:rPr>
+          <w:rtl w:val="0"/>
+        </w:rPr>
+        <w:t xml:space="preserve">6. Anexos</w:t>
+      </w:r>
+    </w:p>
+    <w:p>
+      <w:pPr>
+        <w:pStyle w:val="Heading1"/>
+        <w:rPr>
+          <w:sz w:val="36"/>
+          <w:szCs w:val="36"/>
+        </w:rPr>
+      </w:pPr>
+      <w:bookmarkStart w:colFirst="0" w:colLast="0" w:name="_heading=h.mxpyrvo3dtc8" w:id="12"/>
+      <w:bookmarkEnd w:id="12"/>
+      <w:r>
+        <w:rPr>
+          <w:sz w:val="30"/>
+          <w:szCs w:val="30"/>
+          <w:rtl w:val="0"/>
+        </w:rPr>
+        <w:t xml:space="preserve">6.1. log: tabla registros para la Administración </w:t>
+      </w:r>
+      <w:r>
+        <w:rPr>
+          <w:rtl w:val="0"/>
+        </w:rPr>
+      </w:r>
+    </w:p>
+    <w:p>
+      <w:pPr>
+        <w:ind w:left="0" w:firstLine="0"/>
+        <w:rPr>
+          <w:rFonts w:ascii="Times New Roman" w:cs="Times New Roman" w:eastAsia="Times New Roman" w:hAnsi="Times New Roman"/>
+        </w:rPr>
+      </w:pPr>
+      <w:r>
+        <w:rPr>
+          <w:rFonts w:ascii="Times New Roman" w:cs="Times New Roman" w:eastAsia="Times New Roman" w:hAnsi="Times New Roman"/>
+          <w:rtl w:val="0"/>
+        </w:rPr>
+        <w:t xml:space="preserve">Tabla</w:t>
+      </w:r>
+      <w:r>
+        <w:rPr>
+          <w:rFonts w:ascii="Times New Roman" w:cs="Times New Roman" w:eastAsia="Times New Roman" w:hAnsi="Times New Roman"/>
+          <w:rtl w:val="0"/>
+        </w:rPr>
+        <w:t xml:space="preserve"> no relacional con los datos de los intentos de login de los usuarios dentro del sistema.</w:t>
+      </w:r>
+    </w:p>
+    <w:p>
+      <w:pPr>
+        <w:ind w:left="720" w:firstLine="0"/>
+        <w:rPr>
+          <w:rFonts w:ascii="Times New Roman" w:cs="Times New Roman" w:eastAsia="Times New Roman" w:hAnsi="Times New Roman"/>
+        </w:rPr>
+      </w:pPr>
+      <w:r>
+        <w:rPr>
+          <w:rFonts w:ascii="Times New Roman" w:cs="Times New Roman" w:eastAsia="Times New Roman" w:hAnsi="Times New Roman"/>
+          <w:rtl w:val="0"/>
+        </w:rPr>
+        <w:t xml:space="preserve">CREATE TABLE AccesosUsuarios (</w:t>
+      </w:r>
+    </w:p>
+    <w:p>
+      <w:pPr>
+        <w:ind w:left="720" w:firstLine="0"/>
+        <w:rPr>
+          <w:rFonts w:ascii="Times New Roman" w:cs="Times New Roman" w:eastAsia="Times New Roman" w:hAnsi="Times New Roman"/>
+        </w:rPr>
+      </w:pPr>
+      <w:r>
+        <w:rPr>
+          <w:rFonts w:ascii="Times New Roman" w:cs="Times New Roman" w:eastAsia="Times New Roman" w:hAnsi="Times New Roman"/>
+          <w:rtl w:val="0"/>
+        </w:rPr>
+        <w:t xml:space="preserve">    id_acceso INT NOT NULL AUTO_INCREMENT PRIMARY KEY,</w:t>
+      </w:r>
+    </w:p>
+    <w:p>
+      <w:pPr>
+        <w:ind w:left="720" w:firstLine="0"/>
+        <w:rPr>
+          <w:rFonts w:ascii="Times New Roman" w:cs="Times New Roman" w:eastAsia="Times New Roman" w:hAnsi="Times New Roman"/>
+        </w:rPr>
+      </w:pPr>
+      <w:r>
+        <w:rPr>
+          <w:rFonts w:ascii="Times New Roman" w:cs="Times New Roman" w:eastAsia="Times New Roman" w:hAnsi="Times New Roman"/>
+          <w:rtl w:val="0"/>
+        </w:rPr>
+        <w:t xml:space="preserve">    id_usuario INT,</w:t>
+      </w:r>
+    </w:p>
+    <w:p>
+      <w:pPr>
+        <w:ind w:left="720" w:firstLine="0"/>
+        <w:rPr>
+          <w:rFonts w:ascii="Times New Roman" w:cs="Times New Roman" w:eastAsia="Times New Roman" w:hAnsi="Times New Roman"/>
+        </w:rPr>
+      </w:pPr>
+      <w:r>
+        <w:rPr>
+          <w:rFonts w:ascii="Times New Roman" w:cs="Times New Roman" w:eastAsia="Times New Roman" w:hAnsi="Times New Roman"/>
+          <w:rtl w:val="0"/>
+        </w:rPr>
+        <w:t xml:space="preserve">    rolUsuario VARCHAR(50),</w:t>
+      </w:r>
+    </w:p>
+    <w:p>
+      <w:pPr>
+        <w:ind w:left="720" w:firstLine="0"/>
+        <w:rPr>
+          <w:rFonts w:ascii="Times New Roman" w:cs="Times New Roman" w:eastAsia="Times New Roman" w:hAnsi="Times New Roman"/>
+        </w:rPr>
+      </w:pPr>
+      <w:r>
+        <w:rPr>
+          <w:rFonts w:ascii="Times New Roman" w:cs="Times New Roman" w:eastAsia="Times New Roman" w:hAnsi="Times New Roman"/>
+          <w:rtl w:val="0"/>
+        </w:rPr>
+        <w:t xml:space="preserve">    fecha_acceso DATETIME NOT NULL DEFAULT CURRENT_TIMESTAMP,</w:t>
+      </w:r>
+    </w:p>
+    <w:p>
+      <w:pPr>
+        <w:ind w:left="720" w:firstLine="0"/>
+        <w:rPr>
+          <w:rFonts w:ascii="Times New Roman" w:cs="Times New Roman" w:eastAsia="Times New Roman" w:hAnsi="Times New Roman"/>
+        </w:rPr>
+      </w:pPr>
+      <w:r>
+        <w:rPr>
+          <w:rFonts w:ascii="Times New Roman" w:cs="Times New Roman" w:eastAsia="Times New Roman" w:hAnsi="Times New Roman"/>
+          <w:rtl w:val="0"/>
+        </w:rPr>
+        <w:t xml:space="preserve">    resultado ENUM('éxito', 'fallo') NOT NULL</w:t>
+      </w:r>
+    </w:p>
+    <w:p>
+      <w:pPr>
+        <w:ind w:left="720" w:firstLine="0"/>
+        <w:rPr>
+          <w:rFonts w:ascii="Times New Roman" w:cs="Times New Roman" w:eastAsia="Times New Roman" w:hAnsi="Times New Roman"/>
+        </w:rPr>
+      </w:pPr>
+      <w:r>
+        <w:rPr>
+          <w:rFonts w:ascii="Times New Roman" w:cs="Times New Roman" w:eastAsia="Times New Roman" w:hAnsi="Times New Roman"/>
+          <w:rtl w:val="0"/>
+        </w:rPr>
+        <w:t xml:space="preserve">);</w:t>
+      </w:r>
+    </w:p>
+    <w:p>
+      <w:pPr>
+        <w:rPr>
+          <w:rFonts w:ascii="Times New Roman" w:cs="Times New Roman" w:eastAsia="Times New Roman" w:hAnsi="Times New Roman"/>
+          <w:b w:val="1"/>
         </w:rPr>
       </w:pPr>
       <w:r>
@@ -14682,6 +14869,901 @@
     <w:tbl>
       <w:tblPr>
         <w:tblStyle w:val="Table12"/>
+        <w:tblW w:w="8494.0" w:type="dxa"/>
+        <w:jc w:val="left"/>
+        <w:tblBorders>
+          <w:top w:color="000000" w:space="0" w:sz="8" w:val="single"/>
+          <w:left w:color="000000" w:space="0" w:sz="8" w:val="single"/>
+          <w:bottom w:color="000000" w:space="0" w:sz="8" w:val="single"/>
+          <w:right w:color="000000" w:space="0" w:sz="8" w:val="single"/>
+          <w:insideH w:color="000000" w:space="0" w:sz="8" w:val="single"/>
+          <w:insideV w:color="000000" w:space="0" w:sz="8" w:val="single"/>
+        </w:tblBorders>
+        <w:tblLayout w:type="fixed"/>
+        <w:tblLook w:val="04A0"/>
+      </w:tblPr>
+      <w:tblGrid>
+        <w:gridCol w:w="2279"/>
+        <w:gridCol w:w="1164"/>
+        <w:gridCol w:w="2228"/>
+        <w:gridCol w:w="2823"/>
+        <w:tblGridChange w:id="0">
+          <w:tblGrid>
+            <w:gridCol w:w="2279"/>
+            <w:gridCol w:w="1164"/>
+            <w:gridCol w:w="2228"/>
+            <w:gridCol w:w="2823"/>
+          </w:tblGrid>
+        </w:tblGridChange>
+      </w:tblGrid>
+      <w:tr>
+        <w:trPr>
+          <w:cantSplit w:val="0"/>
+          <w:tblHeader w:val="0"/>
+        </w:trPr>
+        <w:tc>
+          <w:tcPr>
+            <w:tcBorders>
+              <w:top w:color="000000" w:space="0" w:sz="8" w:val="single"/>
+              <w:left w:color="000000" w:space="0" w:sz="8" w:val="single"/>
+              <w:bottom w:color="000000" w:space="0" w:sz="8" w:val="single"/>
+              <w:right w:color="000000" w:space="0" w:sz="8" w:val="single"/>
+            </w:tcBorders>
+            <w:tcMar>
+              <w:top w:w="100.0" w:type="dxa"/>
+              <w:left w:w="100.0" w:type="dxa"/>
+              <w:bottom w:w="100.0" w:type="dxa"/>
+              <w:right w:w="100.0" w:type="dxa"/>
+            </w:tcMar>
+            <w:vAlign w:val="top"/>
+          </w:tcPr>
+          <w:p>
+            <w:pPr>
+              <w:spacing w:after="160" w:line="259" w:lineRule="auto"/>
+              <w:jc w:val="center"/>
+              <w:rPr>
+                <w:rFonts w:ascii="Times New Roman" w:cs="Times New Roman" w:eastAsia="Times New Roman" w:hAnsi="Times New Roman"/>
+              </w:rPr>
+            </w:pPr>
+            <w:r>
+              <w:rPr>
+                <w:rFonts w:ascii="Times New Roman" w:cs="Times New Roman" w:eastAsia="Times New Roman" w:hAnsi="Times New Roman"/>
+                <w:rtl w:val="0"/>
+              </w:rPr>
+              <w:t xml:space="preserve">Campo</w:t>
+            </w:r>
+          </w:p>
+        </w:tc>
+        <w:tc>
+          <w:tcPr>
+            <w:tcBorders>
+              <w:top w:color="000000" w:space="0" w:sz="8" w:val="single"/>
+              <w:left w:color="000000" w:space="0" w:sz="8" w:val="single"/>
+              <w:bottom w:color="000000" w:space="0" w:sz="8" w:val="single"/>
+              <w:right w:color="000000" w:space="0" w:sz="8" w:val="single"/>
+            </w:tcBorders>
+            <w:tcMar>
+              <w:top w:w="100.0" w:type="dxa"/>
+              <w:left w:w="100.0" w:type="dxa"/>
+              <w:bottom w:w="100.0" w:type="dxa"/>
+              <w:right w:w="100.0" w:type="dxa"/>
+            </w:tcMar>
+            <w:vAlign w:val="top"/>
+          </w:tcPr>
+          <w:p>
+            <w:pPr>
+              <w:spacing w:after="160" w:line="259" w:lineRule="auto"/>
+              <w:jc w:val="center"/>
+              <w:rPr>
+                <w:rFonts w:ascii="Times New Roman" w:cs="Times New Roman" w:eastAsia="Times New Roman" w:hAnsi="Times New Roman"/>
+              </w:rPr>
+            </w:pPr>
+            <w:r>
+              <w:rPr>
+                <w:rFonts w:ascii="Times New Roman" w:cs="Times New Roman" w:eastAsia="Times New Roman" w:hAnsi="Times New Roman"/>
+                <w:rtl w:val="0"/>
+              </w:rPr>
+              <w:t xml:space="preserve">Tipo de Dato</w:t>
+            </w:r>
+          </w:p>
+        </w:tc>
+        <w:tc>
+          <w:tcPr>
+            <w:tcBorders>
+              <w:top w:color="000000" w:space="0" w:sz="8" w:val="single"/>
+              <w:left w:color="000000" w:space="0" w:sz="8" w:val="single"/>
+              <w:bottom w:color="000000" w:space="0" w:sz="8" w:val="single"/>
+              <w:right w:color="000000" w:space="0" w:sz="8" w:val="single"/>
+            </w:tcBorders>
+            <w:tcMar>
+              <w:top w:w="100.0" w:type="dxa"/>
+              <w:left w:w="100.0" w:type="dxa"/>
+              <w:bottom w:w="100.0" w:type="dxa"/>
+              <w:right w:w="100.0" w:type="dxa"/>
+            </w:tcMar>
+            <w:vAlign w:val="top"/>
+          </w:tcPr>
+          <w:p>
+            <w:pPr>
+              <w:spacing w:after="160" w:line="259" w:lineRule="auto"/>
+              <w:jc w:val="center"/>
+              <w:rPr>
+                <w:rFonts w:ascii="Times New Roman" w:cs="Times New Roman" w:eastAsia="Times New Roman" w:hAnsi="Times New Roman"/>
+              </w:rPr>
+            </w:pPr>
+            <w:r>
+              <w:rPr>
+                <w:rFonts w:ascii="Times New Roman" w:cs="Times New Roman" w:eastAsia="Times New Roman" w:hAnsi="Times New Roman"/>
+                <w:rtl w:val="0"/>
+              </w:rPr>
+              <w:t xml:space="preserve">Descripción</w:t>
+            </w:r>
+          </w:p>
+        </w:tc>
+        <w:tc>
+          <w:tcPr>
+            <w:tcBorders>
+              <w:top w:color="000000" w:space="0" w:sz="8" w:val="single"/>
+              <w:left w:color="000000" w:space="0" w:sz="8" w:val="single"/>
+              <w:bottom w:color="000000" w:space="0" w:sz="8" w:val="single"/>
+              <w:right w:color="000000" w:space="0" w:sz="8" w:val="single"/>
+            </w:tcBorders>
+            <w:tcMar>
+              <w:top w:w="100.0" w:type="dxa"/>
+              <w:left w:w="100.0" w:type="dxa"/>
+              <w:bottom w:w="100.0" w:type="dxa"/>
+              <w:right w:w="100.0" w:type="dxa"/>
+            </w:tcMar>
+            <w:vAlign w:val="top"/>
+          </w:tcPr>
+          <w:p>
+            <w:pPr>
+              <w:spacing w:after="160" w:line="259" w:lineRule="auto"/>
+              <w:jc w:val="center"/>
+              <w:rPr>
+                <w:rFonts w:ascii="Times New Roman" w:cs="Times New Roman" w:eastAsia="Times New Roman" w:hAnsi="Times New Roman"/>
+              </w:rPr>
+            </w:pPr>
+            <w:r>
+              <w:rPr>
+                <w:rFonts w:ascii="Times New Roman" w:cs="Times New Roman" w:eastAsia="Times New Roman" w:hAnsi="Times New Roman"/>
+                <w:rtl w:val="0"/>
+              </w:rPr>
+              <w:t xml:space="preserve">Restricciones</w:t>
+            </w:r>
+          </w:p>
+        </w:tc>
+      </w:tr>
+      <w:tr>
+        <w:trPr>
+          <w:cantSplit w:val="0"/>
+          <w:tblHeader w:val="0"/>
+        </w:trPr>
+        <w:tc>
+          <w:tcPr>
+            <w:tcBorders>
+              <w:top w:color="000000" w:space="0" w:sz="8" w:val="single"/>
+              <w:left w:color="000000" w:space="0" w:sz="8" w:val="single"/>
+              <w:bottom w:color="000000" w:space="0" w:sz="8" w:val="single"/>
+              <w:right w:color="000000" w:space="0" w:sz="8" w:val="single"/>
+            </w:tcBorders>
+            <w:tcMar>
+              <w:top w:w="100.0" w:type="dxa"/>
+              <w:left w:w="100.0" w:type="dxa"/>
+              <w:bottom w:w="100.0" w:type="dxa"/>
+              <w:right w:w="100.0" w:type="dxa"/>
+            </w:tcMar>
+            <w:vAlign w:val="top"/>
+          </w:tcPr>
+          <w:p>
+            <w:pPr>
+              <w:spacing w:after="160" w:line="259" w:lineRule="auto"/>
+              <w:rPr>
+                <w:rFonts w:ascii="Times New Roman" w:cs="Times New Roman" w:eastAsia="Times New Roman" w:hAnsi="Times New Roman"/>
+              </w:rPr>
+            </w:pPr>
+            <w:r>
+              <w:rPr>
+                <w:rFonts w:ascii="Times New Roman" w:cs="Times New Roman" w:eastAsia="Times New Roman" w:hAnsi="Times New Roman"/>
+                <w:b w:val="0"/>
+                <w:rtl w:val="0"/>
+              </w:rPr>
+              <w:t xml:space="preserve">id_acceso </w:t>
+            </w:r>
+            <w:r>
+              <w:rPr>
+                <w:rtl w:val="0"/>
+              </w:rPr>
+            </w:r>
+          </w:p>
+        </w:tc>
+        <w:tc>
+          <w:tcPr>
+            <w:tcBorders>
+              <w:top w:color="000000" w:space="0" w:sz="8" w:val="single"/>
+              <w:left w:color="000000" w:space="0" w:sz="8" w:val="single"/>
+              <w:bottom w:color="000000" w:space="0" w:sz="8" w:val="single"/>
+              <w:right w:color="000000" w:space="0" w:sz="8" w:val="single"/>
+            </w:tcBorders>
+            <w:tcMar>
+              <w:top w:w="100.0" w:type="dxa"/>
+              <w:left w:w="100.0" w:type="dxa"/>
+              <w:bottom w:w="100.0" w:type="dxa"/>
+              <w:right w:w="100.0" w:type="dxa"/>
+            </w:tcMar>
+            <w:vAlign w:val="top"/>
+          </w:tcPr>
+          <w:p>
+            <w:pPr>
+              <w:spacing w:after="160" w:line="259" w:lineRule="auto"/>
+              <w:rPr>
+                <w:rFonts w:ascii="Times New Roman" w:cs="Times New Roman" w:eastAsia="Times New Roman" w:hAnsi="Times New Roman"/>
+              </w:rPr>
+            </w:pPr>
+            <w:r>
+              <w:rPr>
+                <w:rFonts w:ascii="Times New Roman" w:cs="Times New Roman" w:eastAsia="Times New Roman" w:hAnsi="Times New Roman"/>
+                <w:rtl w:val="0"/>
+              </w:rPr>
+              <w:t xml:space="preserve">INT</w:t>
+            </w:r>
+          </w:p>
+        </w:tc>
+        <w:tc>
+          <w:tcPr>
+            <w:tcBorders>
+              <w:top w:color="000000" w:space="0" w:sz="8" w:val="single"/>
+              <w:left w:color="000000" w:space="0" w:sz="8" w:val="single"/>
+              <w:bottom w:color="000000" w:space="0" w:sz="8" w:val="single"/>
+              <w:right w:color="000000" w:space="0" w:sz="8" w:val="single"/>
+            </w:tcBorders>
+            <w:tcMar>
+              <w:top w:w="100.0" w:type="dxa"/>
+              <w:left w:w="100.0" w:type="dxa"/>
+              <w:bottom w:w="100.0" w:type="dxa"/>
+              <w:right w:w="100.0" w:type="dxa"/>
+            </w:tcMar>
+            <w:vAlign w:val="top"/>
+          </w:tcPr>
+          <w:p>
+            <w:pPr>
+              <w:spacing w:after="160" w:line="259" w:lineRule="auto"/>
+              <w:rPr>
+                <w:rFonts w:ascii="Times New Roman" w:cs="Times New Roman" w:eastAsia="Times New Roman" w:hAnsi="Times New Roman"/>
+              </w:rPr>
+            </w:pPr>
+            <w:r>
+              <w:rPr>
+                <w:rFonts w:ascii="Times New Roman" w:cs="Times New Roman" w:eastAsia="Times New Roman" w:hAnsi="Times New Roman"/>
+                <w:rtl w:val="0"/>
+              </w:rPr>
+              <w:t xml:space="preserve">Identificador único del evento.</w:t>
+            </w:r>
+          </w:p>
+        </w:tc>
+        <w:tc>
+          <w:tcPr>
+            <w:tcBorders>
+              <w:top w:color="000000" w:space="0" w:sz="8" w:val="single"/>
+              <w:left w:color="000000" w:space="0" w:sz="8" w:val="single"/>
+              <w:bottom w:color="000000" w:space="0" w:sz="8" w:val="single"/>
+              <w:right w:color="000000" w:space="0" w:sz="8" w:val="single"/>
+            </w:tcBorders>
+            <w:tcMar>
+              <w:top w:w="100.0" w:type="dxa"/>
+              <w:left w:w="100.0" w:type="dxa"/>
+              <w:bottom w:w="100.0" w:type="dxa"/>
+              <w:right w:w="100.0" w:type="dxa"/>
+            </w:tcMar>
+            <w:vAlign w:val="top"/>
+          </w:tcPr>
+          <w:p>
+            <w:pPr>
+              <w:spacing w:after="160" w:line="259" w:lineRule="auto"/>
+              <w:rPr>
+                <w:rFonts w:ascii="Times New Roman" w:cs="Times New Roman" w:eastAsia="Times New Roman" w:hAnsi="Times New Roman"/>
+              </w:rPr>
+            </w:pPr>
+            <w:r>
+              <w:rPr>
+                <w:rFonts w:ascii="Times New Roman" w:cs="Times New Roman" w:eastAsia="Times New Roman" w:hAnsi="Times New Roman"/>
+                <w:rtl w:val="0"/>
+              </w:rPr>
+              <w:t xml:space="preserve">PRIMARY KEY</w:t>
+            </w:r>
+          </w:p>
+        </w:tc>
+      </w:tr>
+      <w:tr>
+        <w:trPr>
+          <w:cantSplit w:val="0"/>
+          <w:tblHeader w:val="0"/>
+        </w:trPr>
+        <w:tc>
+          <w:tcPr>
+            <w:tcBorders>
+              <w:top w:color="000000" w:space="0" w:sz="8" w:val="single"/>
+              <w:left w:color="000000" w:space="0" w:sz="8" w:val="single"/>
+              <w:bottom w:color="000000" w:space="0" w:sz="8" w:val="single"/>
+              <w:right w:color="000000" w:space="0" w:sz="8" w:val="single"/>
+            </w:tcBorders>
+            <w:tcMar>
+              <w:top w:w="100.0" w:type="dxa"/>
+              <w:left w:w="100.0" w:type="dxa"/>
+              <w:bottom w:w="100.0" w:type="dxa"/>
+              <w:right w:w="100.0" w:type="dxa"/>
+            </w:tcMar>
+            <w:vAlign w:val="top"/>
+          </w:tcPr>
+          <w:p>
+            <w:pPr>
+              <w:spacing w:after="160" w:line="259" w:lineRule="auto"/>
+              <w:rPr>
+                <w:rFonts w:ascii="Times New Roman" w:cs="Times New Roman" w:eastAsia="Times New Roman" w:hAnsi="Times New Roman"/>
+              </w:rPr>
+            </w:pPr>
+            <w:r>
+              <w:rPr>
+                <w:rFonts w:ascii="Times New Roman" w:cs="Times New Roman" w:eastAsia="Times New Roman" w:hAnsi="Times New Roman"/>
+                <w:b w:val="0"/>
+                <w:rtl w:val="0"/>
+              </w:rPr>
+              <w:t xml:space="preserve">id_usuario </w:t>
+            </w:r>
+            <w:r>
+              <w:rPr>
+                <w:rtl w:val="0"/>
+              </w:rPr>
+            </w:r>
+          </w:p>
+        </w:tc>
+        <w:tc>
+          <w:tcPr>
+            <w:tcBorders>
+              <w:top w:color="000000" w:space="0" w:sz="8" w:val="single"/>
+              <w:left w:color="000000" w:space="0" w:sz="8" w:val="single"/>
+              <w:bottom w:color="000000" w:space="0" w:sz="8" w:val="single"/>
+              <w:right w:color="000000" w:space="0" w:sz="8" w:val="single"/>
+            </w:tcBorders>
+            <w:tcMar>
+              <w:top w:w="100.0" w:type="dxa"/>
+              <w:left w:w="100.0" w:type="dxa"/>
+              <w:bottom w:w="100.0" w:type="dxa"/>
+              <w:right w:w="100.0" w:type="dxa"/>
+            </w:tcMar>
+            <w:vAlign w:val="top"/>
+          </w:tcPr>
+          <w:p>
+            <w:pPr>
+              <w:spacing w:after="160" w:line="259" w:lineRule="auto"/>
+              <w:rPr>
+                <w:rFonts w:ascii="Times New Roman" w:cs="Times New Roman" w:eastAsia="Times New Roman" w:hAnsi="Times New Roman"/>
+              </w:rPr>
+            </w:pPr>
+            <w:r>
+              <w:rPr>
+                <w:rFonts w:ascii="Times New Roman" w:cs="Times New Roman" w:eastAsia="Times New Roman" w:hAnsi="Times New Roman"/>
+                <w:rtl w:val="0"/>
+              </w:rPr>
+              <w:t xml:space="preserve">INT</w:t>
+            </w:r>
+          </w:p>
+        </w:tc>
+        <w:tc>
+          <w:tcPr>
+            <w:tcBorders>
+              <w:top w:color="000000" w:space="0" w:sz="8" w:val="single"/>
+              <w:left w:color="000000" w:space="0" w:sz="8" w:val="single"/>
+              <w:bottom w:color="000000" w:space="0" w:sz="8" w:val="single"/>
+              <w:right w:color="000000" w:space="0" w:sz="8" w:val="single"/>
+            </w:tcBorders>
+            <w:tcMar>
+              <w:top w:w="100.0" w:type="dxa"/>
+              <w:left w:w="100.0" w:type="dxa"/>
+              <w:bottom w:w="100.0" w:type="dxa"/>
+              <w:right w:w="100.0" w:type="dxa"/>
+            </w:tcMar>
+            <w:vAlign w:val="top"/>
+          </w:tcPr>
+          <w:p>
+            <w:pPr>
+              <w:spacing w:after="160" w:line="259" w:lineRule="auto"/>
+              <w:rPr>
+                <w:rFonts w:ascii="Times New Roman" w:cs="Times New Roman" w:eastAsia="Times New Roman" w:hAnsi="Times New Roman"/>
+              </w:rPr>
+            </w:pPr>
+            <w:r>
+              <w:rPr>
+                <w:rFonts w:ascii="Times New Roman" w:cs="Times New Roman" w:eastAsia="Times New Roman" w:hAnsi="Times New Roman"/>
+                <w:rtl w:val="0"/>
+              </w:rPr>
+              <w:t xml:space="preserve">Usuario que realizó la acción.</w:t>
+            </w:r>
+          </w:p>
+        </w:tc>
+        <w:tc>
+          <w:tcPr>
+            <w:tcBorders>
+              <w:top w:color="000000" w:space="0" w:sz="8" w:val="single"/>
+              <w:left w:color="000000" w:space="0" w:sz="8" w:val="single"/>
+              <w:bottom w:color="000000" w:space="0" w:sz="8" w:val="single"/>
+              <w:right w:color="000000" w:space="0" w:sz="8" w:val="single"/>
+            </w:tcBorders>
+            <w:tcMar>
+              <w:top w:w="100.0" w:type="dxa"/>
+              <w:left w:w="100.0" w:type="dxa"/>
+              <w:bottom w:w="100.0" w:type="dxa"/>
+              <w:right w:w="100.0" w:type="dxa"/>
+            </w:tcMar>
+            <w:vAlign w:val="top"/>
+          </w:tcPr>
+          <w:p>
+            <w:pPr>
+              <w:spacing w:after="160" w:line="259" w:lineRule="auto"/>
+              <w:rPr>
+                <w:rFonts w:ascii="Times New Roman" w:cs="Times New Roman" w:eastAsia="Times New Roman" w:hAnsi="Times New Roman"/>
+              </w:rPr>
+            </w:pPr>
+            <w:r>
+              <w:rPr>
+                <w:rFonts w:ascii="Times New Roman" w:cs="Times New Roman" w:eastAsia="Times New Roman" w:hAnsi="Times New Roman"/>
+                <w:rtl w:val="0"/>
+              </w:rPr>
+              <w:t xml:space="preserve">NOT NULL</w:t>
+            </w:r>
+          </w:p>
+        </w:tc>
+      </w:tr>
+      <w:tr>
+        <w:trPr>
+          <w:cantSplit w:val="0"/>
+          <w:tblHeader w:val="0"/>
+        </w:trPr>
+        <w:tc>
+          <w:tcPr>
+            <w:tcBorders>
+              <w:top w:color="000000" w:space="0" w:sz="8" w:val="single"/>
+              <w:left w:color="000000" w:space="0" w:sz="8" w:val="single"/>
+              <w:bottom w:color="000000" w:space="0" w:sz="8" w:val="single"/>
+              <w:right w:color="000000" w:space="0" w:sz="8" w:val="single"/>
+            </w:tcBorders>
+            <w:tcMar>
+              <w:top w:w="100.0" w:type="dxa"/>
+              <w:left w:w="100.0" w:type="dxa"/>
+              <w:bottom w:w="100.0" w:type="dxa"/>
+              <w:right w:w="100.0" w:type="dxa"/>
+            </w:tcMar>
+            <w:vAlign w:val="top"/>
+          </w:tcPr>
+          <w:p>
+            <w:pPr>
+              <w:spacing w:after="160" w:line="259" w:lineRule="auto"/>
+              <w:rPr>
+                <w:rFonts w:ascii="Times New Roman" w:cs="Times New Roman" w:eastAsia="Times New Roman" w:hAnsi="Times New Roman"/>
+              </w:rPr>
+            </w:pPr>
+            <w:r>
+              <w:rPr>
+                <w:rFonts w:ascii="Times New Roman" w:cs="Times New Roman" w:eastAsia="Times New Roman" w:hAnsi="Times New Roman"/>
+                <w:b w:val="0"/>
+                <w:rtl w:val="0"/>
+              </w:rPr>
+              <w:t xml:space="preserve">rolUsuario </w:t>
+            </w:r>
+            <w:r>
+              <w:rPr>
+                <w:rtl w:val="0"/>
+              </w:rPr>
+            </w:r>
+          </w:p>
+        </w:tc>
+        <w:tc>
+          <w:tcPr>
+            <w:tcBorders>
+              <w:top w:color="000000" w:space="0" w:sz="8" w:val="single"/>
+              <w:left w:color="000000" w:space="0" w:sz="8" w:val="single"/>
+              <w:bottom w:color="000000" w:space="0" w:sz="8" w:val="single"/>
+              <w:right w:color="000000" w:space="0" w:sz="8" w:val="single"/>
+            </w:tcBorders>
+            <w:tcMar>
+              <w:top w:w="100.0" w:type="dxa"/>
+              <w:left w:w="100.0" w:type="dxa"/>
+              <w:bottom w:w="100.0" w:type="dxa"/>
+              <w:right w:w="100.0" w:type="dxa"/>
+            </w:tcMar>
+            <w:vAlign w:val="top"/>
+          </w:tcPr>
+          <w:p>
+            <w:pPr>
+              <w:spacing w:after="160" w:line="259" w:lineRule="auto"/>
+              <w:rPr>
+                <w:rFonts w:ascii="Times New Roman" w:cs="Times New Roman" w:eastAsia="Times New Roman" w:hAnsi="Times New Roman"/>
+              </w:rPr>
+            </w:pPr>
+            <w:r>
+              <w:rPr>
+                <w:rFonts w:ascii="Times New Roman" w:cs="Times New Roman" w:eastAsia="Times New Roman" w:hAnsi="Times New Roman"/>
+                <w:rtl w:val="0"/>
+              </w:rPr>
+              <w:t xml:space="preserve">VARCHAR(50)</w:t>
+            </w:r>
+          </w:p>
+        </w:tc>
+        <w:tc>
+          <w:tcPr>
+            <w:tcBorders>
+              <w:top w:color="000000" w:space="0" w:sz="8" w:val="single"/>
+              <w:left w:color="000000" w:space="0" w:sz="8" w:val="single"/>
+              <w:bottom w:color="000000" w:space="0" w:sz="8" w:val="single"/>
+              <w:right w:color="000000" w:space="0" w:sz="8" w:val="single"/>
+            </w:tcBorders>
+            <w:tcMar>
+              <w:top w:w="100.0" w:type="dxa"/>
+              <w:left w:w="100.0" w:type="dxa"/>
+              <w:bottom w:w="100.0" w:type="dxa"/>
+              <w:right w:w="100.0" w:type="dxa"/>
+            </w:tcMar>
+            <w:vAlign w:val="top"/>
+          </w:tcPr>
+          <w:p>
+            <w:pPr>
+              <w:spacing w:after="160" w:line="259" w:lineRule="auto"/>
+              <w:rPr>
+                <w:rFonts w:ascii="Times New Roman" w:cs="Times New Roman" w:eastAsia="Times New Roman" w:hAnsi="Times New Roman"/>
+              </w:rPr>
+            </w:pPr>
+            <w:r>
+              <w:rPr>
+                <w:rFonts w:ascii="Times New Roman" w:cs="Times New Roman" w:eastAsia="Times New Roman" w:hAnsi="Times New Roman"/>
+                <w:rtl w:val="0"/>
+              </w:rPr>
+              <w:t xml:space="preserve">Rol del usuario que realizo la acción</w:t>
+            </w:r>
+          </w:p>
+        </w:tc>
+        <w:tc>
+          <w:tcPr>
+            <w:tcBorders>
+              <w:top w:color="000000" w:space="0" w:sz="8" w:val="single"/>
+              <w:left w:color="000000" w:space="0" w:sz="8" w:val="single"/>
+              <w:bottom w:color="000000" w:space="0" w:sz="8" w:val="single"/>
+              <w:right w:color="000000" w:space="0" w:sz="8" w:val="single"/>
+            </w:tcBorders>
+            <w:tcMar>
+              <w:top w:w="100.0" w:type="dxa"/>
+              <w:left w:w="100.0" w:type="dxa"/>
+              <w:bottom w:w="100.0" w:type="dxa"/>
+              <w:right w:w="100.0" w:type="dxa"/>
+            </w:tcMar>
+            <w:vAlign w:val="top"/>
+          </w:tcPr>
+          <w:p>
+            <w:pPr>
+              <w:spacing w:after="160" w:line="259" w:lineRule="auto"/>
+              <w:rPr>
+                <w:rFonts w:ascii="Times New Roman" w:cs="Times New Roman" w:eastAsia="Times New Roman" w:hAnsi="Times New Roman"/>
+              </w:rPr>
+            </w:pPr>
+            <w:r>
+              <w:rPr>
+                <w:rFonts w:ascii="Times New Roman" w:cs="Times New Roman" w:eastAsia="Times New Roman" w:hAnsi="Times New Roman"/>
+                <w:rtl w:val="0"/>
+              </w:rPr>
+              <w:t xml:space="preserve">NOT NULL</w:t>
+            </w:r>
+          </w:p>
+        </w:tc>
+      </w:tr>
+      <w:tr>
+        <w:trPr>
+          <w:cantSplit w:val="0"/>
+          <w:tblHeader w:val="0"/>
+        </w:trPr>
+        <w:tc>
+          <w:tcPr>
+            <w:tcBorders>
+              <w:top w:color="000000" w:space="0" w:sz="8" w:val="single"/>
+              <w:left w:color="000000" w:space="0" w:sz="8" w:val="single"/>
+              <w:bottom w:color="000000" w:space="0" w:sz="8" w:val="single"/>
+              <w:right w:color="000000" w:space="0" w:sz="8" w:val="single"/>
+            </w:tcBorders>
+            <w:tcMar>
+              <w:top w:w="100.0" w:type="dxa"/>
+              <w:left w:w="100.0" w:type="dxa"/>
+              <w:bottom w:w="100.0" w:type="dxa"/>
+              <w:right w:w="100.0" w:type="dxa"/>
+            </w:tcMar>
+            <w:vAlign w:val="top"/>
+          </w:tcPr>
+          <w:p>
+            <w:pPr>
+              <w:spacing w:after="160" w:line="259" w:lineRule="auto"/>
+              <w:rPr>
+                <w:rFonts w:ascii="Times New Roman" w:cs="Times New Roman" w:eastAsia="Times New Roman" w:hAnsi="Times New Roman"/>
+              </w:rPr>
+            </w:pPr>
+            <w:r>
+              <w:rPr>
+                <w:rFonts w:ascii="Times New Roman" w:cs="Times New Roman" w:eastAsia="Times New Roman" w:hAnsi="Times New Roman"/>
+                <w:b w:val="0"/>
+                <w:rtl w:val="0"/>
+              </w:rPr>
+              <w:t xml:space="preserve">fecha_acceso </w:t>
+            </w:r>
+            <w:r>
+              <w:rPr>
+                <w:rtl w:val="0"/>
+              </w:rPr>
+            </w:r>
+          </w:p>
+        </w:tc>
+        <w:tc>
+          <w:tcPr>
+            <w:tcBorders>
+              <w:top w:color="000000" w:space="0" w:sz="8" w:val="single"/>
+              <w:left w:color="000000" w:space="0" w:sz="8" w:val="single"/>
+              <w:bottom w:color="000000" w:space="0" w:sz="8" w:val="single"/>
+              <w:right w:color="000000" w:space="0" w:sz="8" w:val="single"/>
+            </w:tcBorders>
+            <w:tcMar>
+              <w:top w:w="100.0" w:type="dxa"/>
+              <w:left w:w="100.0" w:type="dxa"/>
+              <w:bottom w:w="100.0" w:type="dxa"/>
+              <w:right w:w="100.0" w:type="dxa"/>
+            </w:tcMar>
+            <w:vAlign w:val="top"/>
+          </w:tcPr>
+          <w:p>
+            <w:pPr>
+              <w:spacing w:after="160" w:line="259" w:lineRule="auto"/>
+              <w:rPr>
+                <w:rFonts w:ascii="Times New Roman" w:cs="Times New Roman" w:eastAsia="Times New Roman" w:hAnsi="Times New Roman"/>
+              </w:rPr>
+            </w:pPr>
+            <w:r>
+              <w:rPr>
+                <w:rFonts w:ascii="Times New Roman" w:cs="Times New Roman" w:eastAsia="Times New Roman" w:hAnsi="Times New Roman"/>
+                <w:rtl w:val="0"/>
+              </w:rPr>
+              <w:t xml:space="preserve">DATETIME</w:t>
+            </w:r>
+          </w:p>
+        </w:tc>
+        <w:tc>
+          <w:tcPr>
+            <w:tcBorders>
+              <w:top w:color="000000" w:space="0" w:sz="8" w:val="single"/>
+              <w:left w:color="000000" w:space="0" w:sz="8" w:val="single"/>
+              <w:bottom w:color="000000" w:space="0" w:sz="8" w:val="single"/>
+              <w:right w:color="000000" w:space="0" w:sz="8" w:val="single"/>
+            </w:tcBorders>
+            <w:tcMar>
+              <w:top w:w="100.0" w:type="dxa"/>
+              <w:left w:w="100.0" w:type="dxa"/>
+              <w:bottom w:w="100.0" w:type="dxa"/>
+              <w:right w:w="100.0" w:type="dxa"/>
+            </w:tcMar>
+            <w:vAlign w:val="top"/>
+          </w:tcPr>
+          <w:p>
+            <w:pPr>
+              <w:spacing w:after="160" w:line="259" w:lineRule="auto"/>
+              <w:ind w:left="0" w:firstLine="0"/>
+              <w:rPr>
+                <w:rFonts w:ascii="Times New Roman" w:cs="Times New Roman" w:eastAsia="Times New Roman" w:hAnsi="Times New Roman"/>
+              </w:rPr>
+            </w:pPr>
+            <w:r>
+              <w:rPr>
+                <w:rFonts w:ascii="Times New Roman" w:cs="Times New Roman" w:eastAsia="Times New Roman" w:hAnsi="Times New Roman"/>
+                <w:rtl w:val="0"/>
+              </w:rPr>
+              <w:t xml:space="preserve">DEFAULT CURRENT_TIMESTAMP , tiempo exacto</w:t>
+            </w:r>
+          </w:p>
+        </w:tc>
+        <w:tc>
+          <w:tcPr>
+            <w:tcBorders>
+              <w:top w:color="000000" w:space="0" w:sz="8" w:val="single"/>
+              <w:left w:color="000000" w:space="0" w:sz="8" w:val="single"/>
+              <w:bottom w:color="000000" w:space="0" w:sz="8" w:val="single"/>
+              <w:right w:color="000000" w:space="0" w:sz="8" w:val="single"/>
+            </w:tcBorders>
+            <w:tcMar>
+              <w:top w:w="100.0" w:type="dxa"/>
+              <w:left w:w="100.0" w:type="dxa"/>
+              <w:bottom w:w="100.0" w:type="dxa"/>
+              <w:right w:w="100.0" w:type="dxa"/>
+            </w:tcMar>
+            <w:vAlign w:val="top"/>
+          </w:tcPr>
+          <w:p>
+            <w:pPr>
+              <w:spacing w:after="160" w:line="259" w:lineRule="auto"/>
+              <w:rPr>
+                <w:rFonts w:ascii="Times New Roman" w:cs="Times New Roman" w:eastAsia="Times New Roman" w:hAnsi="Times New Roman"/>
+              </w:rPr>
+            </w:pPr>
+            <w:r>
+              <w:rPr>
+                <w:rFonts w:ascii="Times New Roman" w:cs="Times New Roman" w:eastAsia="Times New Roman" w:hAnsi="Times New Roman"/>
+                <w:rtl w:val="0"/>
+              </w:rPr>
+              <w:t xml:space="preserve">NOT NULL</w:t>
+            </w:r>
+          </w:p>
+        </w:tc>
+      </w:tr>
+      <w:tr>
+        <w:trPr>
+          <w:cantSplit w:val="0"/>
+          <w:tblHeader w:val="0"/>
+        </w:trPr>
+        <w:tc>
+          <w:tcPr>
+            <w:tcBorders>
+              <w:top w:color="000000" w:space="0" w:sz="8" w:val="single"/>
+              <w:left w:color="000000" w:space="0" w:sz="8" w:val="single"/>
+              <w:bottom w:color="000000" w:space="0" w:sz="8" w:val="single"/>
+              <w:right w:color="000000" w:space="0" w:sz="8" w:val="single"/>
+            </w:tcBorders>
+            <w:tcMar>
+              <w:top w:w="100.0" w:type="dxa"/>
+              <w:left w:w="100.0" w:type="dxa"/>
+              <w:bottom w:w="100.0" w:type="dxa"/>
+              <w:right w:w="100.0" w:type="dxa"/>
+            </w:tcMar>
+            <w:vAlign w:val="top"/>
+          </w:tcPr>
+          <w:p>
+            <w:pPr>
+              <w:spacing w:after="160" w:line="259" w:lineRule="auto"/>
+              <w:rPr>
+                <w:rFonts w:ascii="Times New Roman" w:cs="Times New Roman" w:eastAsia="Times New Roman" w:hAnsi="Times New Roman"/>
+              </w:rPr>
+            </w:pPr>
+            <w:r>
+              <w:rPr>
+                <w:rFonts w:ascii="Times New Roman" w:cs="Times New Roman" w:eastAsia="Times New Roman" w:hAnsi="Times New Roman"/>
+                <w:b w:val="0"/>
+                <w:rtl w:val="0"/>
+              </w:rPr>
+              <w:t xml:space="preserve">resultado </w:t>
+            </w:r>
+            <w:r>
+              <w:rPr>
+                <w:rtl w:val="0"/>
+              </w:rPr>
+            </w:r>
+          </w:p>
+        </w:tc>
+        <w:tc>
+          <w:tcPr>
+            <w:tcBorders>
+              <w:top w:color="000000" w:space="0" w:sz="8" w:val="single"/>
+              <w:left w:color="000000" w:space="0" w:sz="8" w:val="single"/>
+              <w:bottom w:color="000000" w:space="0" w:sz="8" w:val="single"/>
+              <w:right w:color="000000" w:space="0" w:sz="8" w:val="single"/>
+            </w:tcBorders>
+            <w:tcMar>
+              <w:top w:w="100.0" w:type="dxa"/>
+              <w:left w:w="100.0" w:type="dxa"/>
+              <w:bottom w:w="100.0" w:type="dxa"/>
+              <w:right w:w="100.0" w:type="dxa"/>
+            </w:tcMar>
+            <w:vAlign w:val="top"/>
+          </w:tcPr>
+          <w:p>
+            <w:pPr>
+              <w:spacing w:after="160" w:line="259" w:lineRule="auto"/>
+              <w:ind w:left="0" w:firstLine="0"/>
+              <w:rPr>
+                <w:rFonts w:ascii="Times New Roman" w:cs="Times New Roman" w:eastAsia="Times New Roman" w:hAnsi="Times New Roman"/>
+              </w:rPr>
+            </w:pPr>
+            <w:r>
+              <w:rPr>
+                <w:rFonts w:ascii="Times New Roman" w:cs="Times New Roman" w:eastAsia="Times New Roman" w:hAnsi="Times New Roman"/>
+                <w:rtl w:val="0"/>
+              </w:rPr>
+              <w:t xml:space="preserve">ENUM('éxito', 'fallo')</w:t>
+            </w:r>
+          </w:p>
+        </w:tc>
+        <w:tc>
+          <w:tcPr>
+            <w:tcBorders>
+              <w:top w:color="000000" w:space="0" w:sz="8" w:val="single"/>
+              <w:left w:color="000000" w:space="0" w:sz="8" w:val="single"/>
+              <w:bottom w:color="000000" w:space="0" w:sz="8" w:val="single"/>
+              <w:right w:color="000000" w:space="0" w:sz="8" w:val="single"/>
+            </w:tcBorders>
+            <w:tcMar>
+              <w:top w:w="100.0" w:type="dxa"/>
+              <w:left w:w="100.0" w:type="dxa"/>
+              <w:bottom w:w="100.0" w:type="dxa"/>
+              <w:right w:w="100.0" w:type="dxa"/>
+            </w:tcMar>
+            <w:vAlign w:val="top"/>
+          </w:tcPr>
+          <w:p>
+            <w:pPr>
+              <w:spacing w:after="160" w:line="259" w:lineRule="auto"/>
+              <w:rPr>
+                <w:rFonts w:ascii="Times New Roman" w:cs="Times New Roman" w:eastAsia="Times New Roman" w:hAnsi="Times New Roman"/>
+              </w:rPr>
+            </w:pPr>
+            <w:r>
+              <w:rPr>
+                <w:rFonts w:ascii="Times New Roman" w:cs="Times New Roman" w:eastAsia="Times New Roman" w:hAnsi="Times New Roman"/>
+                <w:rtl w:val="0"/>
+              </w:rPr>
+              <w:t xml:space="preserve">Registro del resultado del intento de login</w:t>
+            </w:r>
+          </w:p>
+        </w:tc>
+        <w:tc>
+          <w:tcPr>
+            <w:tcBorders>
+              <w:top w:color="000000" w:space="0" w:sz="8" w:val="single"/>
+              <w:left w:color="000000" w:space="0" w:sz="8" w:val="single"/>
+              <w:bottom w:color="000000" w:space="0" w:sz="8" w:val="single"/>
+              <w:right w:color="000000" w:space="0" w:sz="8" w:val="single"/>
+            </w:tcBorders>
+            <w:tcMar>
+              <w:top w:w="100.0" w:type="dxa"/>
+              <w:left w:w="100.0" w:type="dxa"/>
+              <w:bottom w:w="100.0" w:type="dxa"/>
+              <w:right w:w="100.0" w:type="dxa"/>
+            </w:tcMar>
+            <w:vAlign w:val="top"/>
+          </w:tcPr>
+          <w:p>
+            <w:pPr>
+              <w:spacing w:after="160" w:line="259" w:lineRule="auto"/>
+              <w:rPr>
+                <w:rFonts w:ascii="Times New Roman" w:cs="Times New Roman" w:eastAsia="Times New Roman" w:hAnsi="Times New Roman"/>
+              </w:rPr>
+            </w:pPr>
+            <w:r>
+              <w:rPr>
+                <w:rFonts w:ascii="Times New Roman" w:cs="Times New Roman" w:eastAsia="Times New Roman" w:hAnsi="Times New Roman"/>
+                <w:rtl w:val="0"/>
+              </w:rPr>
+              <w:t xml:space="preserve">NULL</w:t>
+            </w:r>
+          </w:p>
+        </w:tc>
+      </w:tr>
+    </w:tbl>
+    <w:p>
+      <w:pPr>
+        <w:rPr>
+          <w:rFonts w:ascii="Times New Roman" w:cs="Times New Roman" w:eastAsia="Times New Roman" w:hAnsi="Times New Roman"/>
+        </w:rPr>
+      </w:pPr>
+      <w:r>
+        <w:rPr>
+          <w:rtl w:val="0"/>
+        </w:rPr>
+      </w:r>
+    </w:p>
+    <w:p>
+      <w:pPr>
+        <w:rPr>
+          <w:rFonts w:ascii="Times New Roman" w:cs="Times New Roman" w:eastAsia="Times New Roman" w:hAnsi="Times New Roman"/>
+        </w:rPr>
+      </w:pPr>
+      <w:r>
+        <w:rPr>
+          <w:rtl w:val="0"/>
+        </w:rPr>
+      </w:r>
+    </w:p>
+    <w:tbl>
+      <w:tblPr>
+        <w:tblStyle w:val="Table13"/>
         <w:tblW w:w="8490.0" w:type="dxa"/>
         <w:jc w:val="left"/>
         <w:tblBorders>
@@ -14908,6 +15990,105 @@
                 <w:rtl w:val="0"/>
               </w:rPr>
               <w:t xml:space="preserve">Se creó el documento y se sentaron las bases del proyecto que se va a desarrollar.</w:t>
+            </w:r>
+          </w:p>
+        </w:tc>
+      </w:tr>
+      <w:tr>
+        <w:trPr>
+          <w:cantSplit w:val="0"/>
+          <w:trHeight w:val="1455" w:hRule="atLeast"/>
+          <w:tblHeader w:val="0"/>
+        </w:trPr>
+        <w:tc>
+          <w:tcPr/>
+          <w:p>
+            <w:pPr>
+              <w:spacing w:after="160" w:line="259" w:lineRule="auto"/>
+              <w:ind w:left="720" w:hanging="360"/>
+              <w:jc w:val="center"/>
+              <w:rPr>
+                <w:rFonts w:ascii="Times New Roman" w:cs="Times New Roman" w:eastAsia="Times New Roman" w:hAnsi="Times New Roman"/>
+                <w:sz w:val="24"/>
+                <w:szCs w:val="24"/>
+              </w:rPr>
+            </w:pPr>
+            <w:r>
+              <w:rPr>
+                <w:rFonts w:ascii="Times New Roman" w:cs="Times New Roman" w:eastAsia="Times New Roman" w:hAnsi="Times New Roman"/>
+                <w:sz w:val="24"/>
+                <w:szCs w:val="24"/>
+                <w:rtl w:val="0"/>
+              </w:rPr>
+              <w:t xml:space="preserve">2</w:t>
+            </w:r>
+          </w:p>
+        </w:tc>
+        <w:tc>
+          <w:tcPr/>
+          <w:p>
+            <w:pPr>
+              <w:jc w:val="center"/>
+              <w:rPr>
+                <w:rFonts w:ascii="Times New Roman" w:cs="Times New Roman" w:eastAsia="Times New Roman" w:hAnsi="Times New Roman"/>
+                <w:sz w:val="24"/>
+                <w:szCs w:val="24"/>
+              </w:rPr>
+            </w:pPr>
+            <w:r>
+              <w:rPr>
+                <w:rFonts w:ascii="Times New Roman" w:cs="Times New Roman" w:eastAsia="Times New Roman" w:hAnsi="Times New Roman"/>
+                <w:sz w:val="24"/>
+                <w:szCs w:val="24"/>
+                <w:rtl w:val="0"/>
+              </w:rPr>
+              <w:t xml:space="preserve">20/09/2025</w:t>
+            </w:r>
+          </w:p>
+        </w:tc>
+        <w:tc>
+          <w:tcPr>
+            <w:vAlign w:val="center"/>
+          </w:tcPr>
+          <w:p>
+            <w:pPr>
+              <w:rPr>
+                <w:rFonts w:ascii="Times New Roman" w:cs="Times New Roman" w:eastAsia="Times New Roman" w:hAnsi="Times New Roman"/>
+                <w:sz w:val="24"/>
+                <w:szCs w:val="24"/>
+              </w:rPr>
+            </w:pPr>
+            <w:r>
+              <w:rPr>
+                <w:rFonts w:ascii="Times New Roman" w:cs="Times New Roman" w:eastAsia="Times New Roman" w:hAnsi="Times New Roman"/>
+                <w:sz w:val="24"/>
+                <w:szCs w:val="24"/>
+                <w:rtl w:val="0"/>
+              </w:rPr>
+              <w:t xml:space="preserve">Eduardo Chaparro Huaman</w:t>
+            </w:r>
+          </w:p>
+        </w:tc>
+        <w:tc>
+          <w:tcPr>
+            <w:vAlign w:val="center"/>
+          </w:tcPr>
+          <w:p>
+            <w:pPr>
+              <w:rPr>
+                <w:rFonts w:ascii="Times New Roman" w:cs="Times New Roman" w:eastAsia="Times New Roman" w:hAnsi="Times New Roman"/>
+                <w:sz w:val="24"/>
+                <w:szCs w:val="24"/>
+              </w:rPr>
+            </w:pPr>
+            <w:r>
+              <w:rPr>
+                <w:rFonts w:ascii="Times New Roman" w:cs="Times New Roman" w:eastAsia="Times New Roman" w:hAnsi="Times New Roman"/>
+                <w:sz w:val="24"/>
+                <w:szCs w:val="24"/>
+                <w:rtl w:val="0"/>
+              </w:rPr>
+              <w:t xml:space="preserve">Se creó la tablaRegistroAdministración para los logs de registros de usuarios</w:t>
             </w:r>
           </w:p>
         </w:tc>
@@ -17944,6 +19125,77 @@
         <w:right w:w="108.0" w:type="dxa"/>
       </w:tblCellMar>
     </w:tblPr>
+    <w:tblStylePr w:type="band1Horz">
+      <w:tcPr>
+        <w:shd w:fill="cccccc" w:val="clear"/>
+      </w:tcPr>
+    </w:tblStylePr>
+    <w:tblStylePr w:type="band1Vert">
+      <w:tcPr>
+        <w:shd w:fill="cccccc" w:val="clear"/>
+      </w:tcPr>
+    </w:tblStylePr>
+    <w:tblStylePr w:type="band2Horz">
+      <w:tcPr/>
+    </w:tblStylePr>
+    <w:tblStylePr w:type="band2Vert">
+      <w:tcPr/>
+    </w:tblStylePr>
+    <w:tblStylePr w:type="firstCol">
+      <w:rPr>
+        <w:b w:val="1"/>
+      </w:rPr>
+      <w:tcPr/>
+    </w:tblStylePr>
+    <w:tblStylePr w:type="firstRow">
+      <w:rPr>
+        <w:b w:val="1"/>
+        <w:color w:val="ffffff"/>
+      </w:rPr>
+      <w:tcPr>
+        <w:shd w:fill="000000" w:val="clear"/>
+      </w:tcPr>
+    </w:tblStylePr>
+    <w:tblStylePr w:type="lastCol">
+      <w:rPr>
+        <w:b w:val="1"/>
+      </w:rPr>
+      <w:tcPr/>
+    </w:tblStylePr>
+    <w:tblStylePr w:type="lastRow">
+      <w:rPr>
+        <w:b w:val="1"/>
+      </w:rPr>
+      <w:tcPr/>
+    </w:tblStylePr>
+    <w:tblStylePr w:type="neCell">
+      <w:tcPr/>
+    </w:tblStylePr>
+    <w:tblStylePr w:type="nwCell">
+      <w:tcPr/>
+    </w:tblStylePr>
+    <w:tblStylePr w:type="seCell">
+      <w:tcPr/>
+    </w:tblStylePr>
+    <w:tblStylePr w:type="swCell">
+      <w:tcPr/>
+    </w:tblStylePr>
+  </w:style>
+  <w:style w:type="table" w:styleId="Table13">
+    <w:basedOn w:val="TableNormal"/>
+    <w:pPr>
+      <w:spacing w:after="0" w:line="240" w:lineRule="auto"/>
+    </w:pPr>
+    <w:tblPr>
+      <w:tblStyleRowBandSize w:val="1"/>
+      <w:tblStyleColBandSize w:val="1"/>
+      <w:tblCellMar>
+        <w:top w:w="0.0" w:type="dxa"/>
+        <w:left w:w="108.0" w:type="dxa"/>
+        <w:bottom w:w="0.0" w:type="dxa"/>
+        <w:right w:w="108.0" w:type="dxa"/>
+      </w:tblCellMar>
+    </w:tblPr>
   </w:style>
 </w:styles>
 </file>
@@ -18211,7 +19463,7 @@
 
 <file path=customXML/item1.xml><?xml version="1.0" encoding="utf-8"?>
 <go:gDocsCustomXmlDataStorage xmlns:go="http://customooxmlschemas.google.com/" xmlns:r="http://schemas.openxmlformats.org/officeDocument/2006/relationships" uri="GoogleDocsCustomDataVersion2">
-  <go:docsCustomData xmlns:go="http://customooxmlschemas.google.com/" roundtripDataSignature="AMtx7mjl6ir3PjB7pVnqxAXi9MwpkQ4ZuQ==">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</go:docsCustomData>
+  <go:docsCustomData xmlns:go="http://customooxmlschemas.google.com/" roundtripDataSignature="AMtx7mji0Qgey+VNsK22KiagPcvNZrqnFA==">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</go:docsCustomData>
 </go:gDocsCustomXmlDataStorage>
 </file>
 

</xml_diff>